<commit_message>
Added info in table
2 rows of comparision added
</commit_message>
<xml_diff>
--- a/Multitasking vs Multithreading.docx
+++ b/Multitasking vs Multithreading.docx
@@ -130,11 +130,21 @@
           </w:tcPr>
           <w:p>
             <w:pPr>
-              <w:jc w:val="center"/>
-              <w:rPr>
-                <w:rFonts w:ascii="Times New Roman" w:hAnsi="Times New Roman" w:cs="Times New Roman"/>
+              <w:pStyle w:val="ListParagraph"/>
+              <w:numPr>
+                <w:ilvl w:val="0"/>
+                <w:numId w:val="1"/>
+              </w:numPr>
+              <w:rPr>
+                <w:rFonts w:ascii="Arial" w:hAnsi="Arial" w:cs="Arial"/>
               </w:rPr>
             </w:pPr>
+            <w:r>
+              <w:rPr>
+                <w:rFonts w:ascii="Arial" w:hAnsi="Arial" w:cs="Arial"/>
+              </w:rPr>
+              <w:t>In multitasking, several programs are executed concurrently</w:t>
+            </w:r>
             <w:bookmarkStart w:id="0" w:name="_GoBack"/>
             <w:bookmarkEnd w:id="0"/>
           </w:p>
@@ -145,11 +155,81 @@
           </w:tcPr>
           <w:p>
             <w:pPr>
-              <w:jc w:val="center"/>
+              <w:pStyle w:val="ListParagraph"/>
+              <w:numPr>
+                <w:ilvl w:val="0"/>
+                <w:numId w:val="1"/>
+              </w:numPr>
               <w:rPr>
                 <w:rFonts w:ascii="Times New Roman" w:hAnsi="Times New Roman" w:cs="Times New Roman"/>
               </w:rPr>
             </w:pPr>
+            <w:r>
+              <w:rPr>
+                <w:rFonts w:ascii="Arial" w:hAnsi="Arial" w:cs="Arial"/>
+                <w:color w:val="000000"/>
+                <w:sz w:val="21"/>
+                <w:szCs w:val="21"/>
+                <w:shd w:val="clear" w:color="auto" w:fill="FFFFFF"/>
+              </w:rPr>
+              <w:t>I</w:t>
+            </w:r>
+            <w:r>
+              <w:rPr>
+                <w:rFonts w:ascii="Arial" w:hAnsi="Arial" w:cs="Arial"/>
+                <w:color w:val="000000"/>
+                <w:sz w:val="21"/>
+                <w:szCs w:val="21"/>
+                <w:shd w:val="clear" w:color="auto" w:fill="FFFFFF"/>
+              </w:rPr>
+              <w:t xml:space="preserve">n multi-threading </w:t>
+            </w:r>
+            <w:r>
+              <w:rPr>
+                <w:rFonts w:ascii="Arial" w:hAnsi="Arial" w:cs="Arial"/>
+                <w:color w:val="000000"/>
+                <w:sz w:val="21"/>
+                <w:szCs w:val="21"/>
+                <w:shd w:val="clear" w:color="auto" w:fill="FFFFFF"/>
+              </w:rPr>
+              <w:t>different</w:t>
+            </w:r>
+            <w:r>
+              <w:rPr>
+                <w:rFonts w:ascii="Arial" w:hAnsi="Arial" w:cs="Arial"/>
+                <w:color w:val="000000"/>
+                <w:sz w:val="21"/>
+                <w:szCs w:val="21"/>
+                <w:shd w:val="clear" w:color="auto" w:fill="FFFFFF"/>
+              </w:rPr>
+              <w:t xml:space="preserve"> threads </w:t>
+            </w:r>
+            <w:r>
+              <w:rPr>
+                <w:rFonts w:ascii="Arial" w:hAnsi="Arial" w:cs="Arial"/>
+                <w:color w:val="000000"/>
+                <w:sz w:val="21"/>
+                <w:szCs w:val="21"/>
+                <w:shd w:val="clear" w:color="auto" w:fill="FFFFFF"/>
+              </w:rPr>
+              <w:t>run</w:t>
+            </w:r>
+            <w:r>
+              <w:rPr>
+                <w:rFonts w:ascii="Arial" w:hAnsi="Arial" w:cs="Arial"/>
+                <w:color w:val="000000"/>
+                <w:sz w:val="21"/>
+                <w:szCs w:val="21"/>
+                <w:shd w:val="clear" w:color="auto" w:fill="FFFFFF"/>
+              </w:rPr>
+              <w:t xml:space="preserve"> either same or different part of program multiple times at the same time.</w:t>
+            </w:r>
+            <w:r>
+              <w:rPr>
+                <w:rFonts w:ascii="Times New Roman" w:hAnsi="Times New Roman" w:cs="Times New Roman"/>
+              </w:rPr>
+              <w:t xml:space="preserve"> </w:t>
+            </w:r>
           </w:p>
         </w:tc>
       </w:tr>
@@ -163,11 +243,54 @@
           </w:tcPr>
           <w:p>
             <w:pPr>
-              <w:jc w:val="center"/>
+              <w:pStyle w:val="ListParagraph"/>
+              <w:numPr>
+                <w:ilvl w:val="0"/>
+                <w:numId w:val="1"/>
+              </w:numPr>
               <w:rPr>
                 <w:rFonts w:ascii="Times New Roman" w:hAnsi="Times New Roman" w:cs="Times New Roman"/>
               </w:rPr>
             </w:pPr>
+            <w:r>
+              <w:rPr>
+                <w:rFonts w:ascii="Arial" w:hAnsi="Arial" w:cs="Arial"/>
+                <w:color w:val="000000"/>
+                <w:sz w:val="21"/>
+                <w:szCs w:val="21"/>
+                <w:shd w:val="clear" w:color="auto" w:fill="FFFFFF"/>
+              </w:rPr>
+              <w:t xml:space="preserve">In multi-tasking,  CPU switches between multiple </w:t>
+            </w:r>
+            <w:r>
+              <w:rPr>
+                <w:rFonts w:ascii="Arial" w:hAnsi="Arial" w:cs="Arial"/>
+                <w:color w:val="000000"/>
+                <w:sz w:val="21"/>
+                <w:szCs w:val="21"/>
+                <w:shd w:val="clear" w:color="auto" w:fill="FFFFFF"/>
+              </w:rPr>
+              <w:t>applications</w:t>
+            </w:r>
+            <w:r>
+              <w:rPr>
+                <w:rFonts w:ascii="Arial" w:hAnsi="Arial" w:cs="Arial"/>
+                <w:color w:val="000000"/>
+                <w:sz w:val="21"/>
+                <w:szCs w:val="21"/>
+                <w:shd w:val="clear" w:color="auto" w:fill="FFFFFF"/>
+              </w:rPr>
+              <w:t xml:space="preserve"> to complete their execution in real time</w:t>
+            </w:r>
+            <w:r>
+              <w:rPr>
+                <w:rFonts w:ascii="Arial" w:hAnsi="Arial" w:cs="Arial"/>
+                <w:color w:val="000000"/>
+                <w:sz w:val="21"/>
+                <w:szCs w:val="21"/>
+              </w:rPr>
+              <w:t>.</w:t>
+            </w:r>
           </w:p>
         </w:tc>
         <w:tc>
@@ -176,11 +299,41 @@
           </w:tcPr>
           <w:p>
             <w:pPr>
-              <w:jc w:val="center"/>
+              <w:pStyle w:val="ListParagraph"/>
+              <w:numPr>
+                <w:ilvl w:val="0"/>
+                <w:numId w:val="1"/>
+              </w:numPr>
               <w:rPr>
                 <w:rFonts w:ascii="Times New Roman" w:hAnsi="Times New Roman" w:cs="Times New Roman"/>
               </w:rPr>
             </w:pPr>
+            <w:r>
+              <w:rPr>
+                <w:rFonts w:ascii="Arial" w:hAnsi="Arial" w:cs="Arial"/>
+                <w:color w:val="000000"/>
+                <w:sz w:val="21"/>
+                <w:szCs w:val="21"/>
+                <w:shd w:val="clear" w:color="auto" w:fill="FFFFFF"/>
+              </w:rPr>
+              <w:t>I</w:t>
+            </w:r>
+            <w:r>
+              <w:rPr>
+                <w:rFonts w:ascii="Arial" w:hAnsi="Arial" w:cs="Arial"/>
+                <w:color w:val="000000"/>
+                <w:sz w:val="21"/>
+                <w:szCs w:val="21"/>
+                <w:shd w:val="clear" w:color="auto" w:fill="FFFFFF"/>
+              </w:rPr>
+              <w:t>n multi-threading CPU switches between multiple threads of the same program.</w:t>
+            </w:r>
+            <w:r>
+              <w:rPr>
+                <w:rFonts w:ascii="Times New Roman" w:hAnsi="Times New Roman" w:cs="Times New Roman"/>
+              </w:rPr>
+              <w:t xml:space="preserve"> </w:t>
+            </w:r>
           </w:p>
         </w:tc>
       </w:tr>
@@ -194,7 +347,6 @@
           </w:tcPr>
           <w:p>
             <w:pPr>
-              <w:jc w:val="center"/>
               <w:rPr>
                 <w:rFonts w:ascii="Times New Roman" w:hAnsi="Times New Roman" w:cs="Times New Roman"/>
               </w:rPr>
@@ -207,7 +359,6 @@
           </w:tcPr>
           <w:p>
             <w:pPr>
-              <w:jc w:val="center"/>
               <w:rPr>
                 <w:rFonts w:ascii="Times New Roman" w:hAnsi="Times New Roman" w:cs="Times New Roman"/>
               </w:rPr>
@@ -225,6 +376,127 @@
     </w:sectPr>
   </w:body>
 </w:document>
+</file>
+
+<file path=word/numbering.xml><?xml version="1.0" encoding="utf-8"?>
+<w:numbering xmlns:wpc="http://schemas.microsoft.com/office/word/2010/wordprocessingCanvas" xmlns:cx="http://schemas.microsoft.com/office/drawing/2014/chartex" xmlns:mc="http://schemas.openxmlformats.org/markup-compatibility/2006" xmlns:o="urn:schemas-microsoft-com:office:office" xmlns:r="http://schemas.openxmlformats.org/officeDocument/2006/relationships" xmlns:m="http://schemas.openxmlformats.org/officeDocument/2006/math" xmlns:v="urn:schemas-microsoft-com:vml" xmlns:wp14="http://schemas.microsoft.com/office/word/2010/wordprocessingDrawing" xmlns:wp="http://schemas.openxmlformats.org/drawingml/2006/wordprocessingDrawing" xmlns:w10="urn:schemas-microsoft-com:office:word" xmlns:w="http://schemas.openxmlformats.org/wordprocessingml/2006/main" xmlns:w14="http://schemas.microsoft.com/office/word/2010/wordml" xmlns:w15="http://schemas.microsoft.com/office/word/2012/wordml" xmlns:w16se="http://schemas.microsoft.com/office/word/2015/wordml/symex" xmlns:wpg="http://schemas.microsoft.com/office/word/2010/wordprocessingGroup" xmlns:wpi="http://schemas.microsoft.com/office/word/2010/wordprocessingInk" xmlns:wne="http://schemas.microsoft.com/office/word/2006/wordml" xmlns:wps="http://schemas.microsoft.com/office/word/2010/wordprocessingShape" mc:Ignorable="w14 w15 w16se wp14">
+  <w:abstractNum w:abstractNumId="0" w15:restartNumberingAfterBreak="0">
+    <w:nsid w:val="30D21A10"/>
+    <w:multiLevelType w:val="hybridMultilevel"/>
+    <w:tmpl w:val="8D962AD8"/>
+    <w:lvl w:ilvl="0" w:tplc="04090001">
+      <w:start w:val="1"/>
+      <w:numFmt w:val="bullet"/>
+      <w:lvlText w:val=""/>
+      <w:lvlJc w:val="left"/>
+      <w:pPr>
+        <w:ind w:left="720" w:hanging="360"/>
+      </w:pPr>
+      <w:rPr>
+        <w:rFonts w:ascii="Symbol" w:hAnsi="Symbol" w:hint="default"/>
+      </w:rPr>
+    </w:lvl>
+    <w:lvl w:ilvl="1" w:tplc="04090003" w:tentative="1">
+      <w:start w:val="1"/>
+      <w:numFmt w:val="bullet"/>
+      <w:lvlText w:val="o"/>
+      <w:lvlJc w:val="left"/>
+      <w:pPr>
+        <w:ind w:left="1440" w:hanging="360"/>
+      </w:pPr>
+      <w:rPr>
+        <w:rFonts w:ascii="Courier New" w:hAnsi="Courier New" w:cs="Courier New" w:hint="default"/>
+      </w:rPr>
+    </w:lvl>
+    <w:lvl w:ilvl="2" w:tplc="04090005" w:tentative="1">
+      <w:start w:val="1"/>
+      <w:numFmt w:val="bullet"/>
+      <w:lvlText w:val=""/>
+      <w:lvlJc w:val="left"/>
+      <w:pPr>
+        <w:ind w:left="2160" w:hanging="360"/>
+      </w:pPr>
+      <w:rPr>
+        <w:rFonts w:ascii="Wingdings" w:hAnsi="Wingdings" w:hint="default"/>
+      </w:rPr>
+    </w:lvl>
+    <w:lvl w:ilvl="3" w:tplc="04090001" w:tentative="1">
+      <w:start w:val="1"/>
+      <w:numFmt w:val="bullet"/>
+      <w:lvlText w:val=""/>
+      <w:lvlJc w:val="left"/>
+      <w:pPr>
+        <w:ind w:left="2880" w:hanging="360"/>
+      </w:pPr>
+      <w:rPr>
+        <w:rFonts w:ascii="Symbol" w:hAnsi="Symbol" w:hint="default"/>
+      </w:rPr>
+    </w:lvl>
+    <w:lvl w:ilvl="4" w:tplc="04090003" w:tentative="1">
+      <w:start w:val="1"/>
+      <w:numFmt w:val="bullet"/>
+      <w:lvlText w:val="o"/>
+      <w:lvlJc w:val="left"/>
+      <w:pPr>
+        <w:ind w:left="3600" w:hanging="360"/>
+      </w:pPr>
+      <w:rPr>
+        <w:rFonts w:ascii="Courier New" w:hAnsi="Courier New" w:cs="Courier New" w:hint="default"/>
+      </w:rPr>
+    </w:lvl>
+    <w:lvl w:ilvl="5" w:tplc="04090005" w:tentative="1">
+      <w:start w:val="1"/>
+      <w:numFmt w:val="bullet"/>
+      <w:lvlText w:val=""/>
+      <w:lvlJc w:val="left"/>
+      <w:pPr>
+        <w:ind w:left="4320" w:hanging="360"/>
+      </w:pPr>
+      <w:rPr>
+        <w:rFonts w:ascii="Wingdings" w:hAnsi="Wingdings" w:hint="default"/>
+      </w:rPr>
+    </w:lvl>
+    <w:lvl w:ilvl="6" w:tplc="04090001" w:tentative="1">
+      <w:start w:val="1"/>
+      <w:numFmt w:val="bullet"/>
+      <w:lvlText w:val=""/>
+      <w:lvlJc w:val="left"/>
+      <w:pPr>
+        <w:ind w:left="5040" w:hanging="360"/>
+      </w:pPr>
+      <w:rPr>
+        <w:rFonts w:ascii="Symbol" w:hAnsi="Symbol" w:hint="default"/>
+      </w:rPr>
+    </w:lvl>
+    <w:lvl w:ilvl="7" w:tplc="04090003" w:tentative="1">
+      <w:start w:val="1"/>
+      <w:numFmt w:val="bullet"/>
+      <w:lvlText w:val="o"/>
+      <w:lvlJc w:val="left"/>
+      <w:pPr>
+        <w:ind w:left="5760" w:hanging="360"/>
+      </w:pPr>
+      <w:rPr>
+        <w:rFonts w:ascii="Courier New" w:hAnsi="Courier New" w:cs="Courier New" w:hint="default"/>
+      </w:rPr>
+    </w:lvl>
+    <w:lvl w:ilvl="8" w:tplc="04090005" w:tentative="1">
+      <w:start w:val="1"/>
+      <w:numFmt w:val="bullet"/>
+      <w:lvlText w:val=""/>
+      <w:lvlJc w:val="left"/>
+      <w:pPr>
+        <w:ind w:left="6480" w:hanging="360"/>
+      </w:pPr>
+      <w:rPr>
+        <w:rFonts w:ascii="Wingdings" w:hAnsi="Wingdings" w:hint="default"/>
+      </w:rPr>
+    </w:lvl>
+  </w:abstractNum>
+  <w:num w:numId="1">
+    <w:abstractNumId w:val="0"/>
+  </w:num>
+</w:numbering>
 </file>
 
 <file path=word/styles.xml><?xml version="1.0" encoding="utf-8"?>
@@ -1247,6 +1519,29 @@
       </w:tblBorders>
     </w:tblPr>
   </w:style>
+  <w:style w:type="paragraph" w:styleId="ListParagraph">
+    <w:name w:val="List Paragraph"/>
+    <w:basedOn w:val="Normal"/>
+    <w:uiPriority w:val="34"/>
+    <w:qFormat/>
+    <w:rsid w:val="002B1F4D"/>
+    <w:pPr>
+      <w:ind w:left="720"/>
+      <w:contextualSpacing/>
+    </w:pPr>
+  </w:style>
+  <w:style w:type="character" w:styleId="Hyperlink">
+    <w:name w:val="Hyperlink"/>
+    <w:basedOn w:val="DefaultParagraphFont"/>
+    <w:uiPriority w:val="99"/>
+    <w:semiHidden/>
+    <w:unhideWhenUsed/>
+    <w:rsid w:val="002B1F4D"/>
+    <w:rPr>
+      <w:color w:val="0000FF"/>
+      <w:u w:val="single"/>
+    </w:rPr>
+  </w:style>
 </w:styles>
 </file>
 

</xml_diff>